<commit_message>
Week 3 of final project submission
</commit_message>
<xml_diff>
--- a/Final-Project-Rubric-2.docx
+++ b/Final-Project-Rubric-2.docx
@@ -15,10 +15,10 @@
         <w:tblLook w:val="04A0" w:firstRow="1" w:lastRow="0" w:firstColumn="1" w:lastColumn="0" w:noHBand="0" w:noVBand="1"/>
       </w:tblPr>
       <w:tblGrid>
-        <w:gridCol w:w="3459"/>
+        <w:gridCol w:w="3637"/>
         <w:gridCol w:w="417"/>
-        <w:gridCol w:w="677"/>
-        <w:gridCol w:w="4523"/>
+        <w:gridCol w:w="670"/>
+        <w:gridCol w:w="4352"/>
       </w:tblGrid>
       <w:tr>
         <w:trPr>
@@ -1655,16 +1655,7 @@
                 <w:sz w:val="21"/>
                 <w:szCs w:val="21"/>
               </w:rPr>
-              <w:t>Putting the data in an organized manner</w:t>
-            </w:r>
-            <w:r>
-              <w:rPr>
-                <w:rFonts w:ascii="Arial" w:hAnsi="Arial" w:cs="Arial"/>
-                <w:color w:val="333333"/>
-                <w:sz w:val="21"/>
-                <w:szCs w:val="21"/>
-              </w:rPr>
-              <w:t xml:space="preserve"> </w:t>
+              <w:t>Storing necessary data needed for later screens</w:t>
             </w:r>
           </w:p>
         </w:tc>
@@ -1974,7 +1965,18 @@
                 <w:sz w:val="21"/>
                 <w:szCs w:val="21"/>
               </w:rPr>
-              <w:t>Data for lookup user</w:t>
+              <w:t>Getting user in-</w:t>
+            </w:r>
+            <w:bookmarkStart w:id="0" w:name="_GoBack"/>
+            <w:bookmarkEnd w:id="0"/>
+            <w:r>
+              <w:rPr>
+                <w:rFonts w:ascii="Arial" w:hAnsi="Arial" w:cs="Arial"/>
+                <w:color w:val="333333"/>
+                <w:sz w:val="21"/>
+                <w:szCs w:val="21"/>
+              </w:rPr>
+              <w:t>game information</w:t>
             </w:r>
           </w:p>
         </w:tc>
@@ -2139,6 +2141,15 @@
               </w:rPr>
               <w:t>Able to get the necessary data needed for further data gathering</w:t>
             </w:r>
+            <w:r>
+              <w:rPr>
+                <w:rFonts w:ascii="Arial" w:eastAsia="Times New Roman" w:hAnsi="Arial" w:cs="Arial"/>
+                <w:color w:val="333333"/>
+                <w:sz w:val="21"/>
+                <w:szCs w:val="21"/>
+              </w:rPr>
+              <w:t xml:space="preserve"> and analysis</w:t>
+            </w:r>
           </w:p>
         </w:tc>
       </w:tr>
@@ -2352,10 +2363,17 @@
                 <w:sz w:val="21"/>
                 <w:szCs w:val="21"/>
               </w:rPr>
-              <w:t>Make sure the data does not persist between screens</w:t>
-            </w:r>
-            <w:bookmarkStart w:id="0" w:name="_GoBack"/>
-            <w:bookmarkEnd w:id="0"/>
+              <w:t>Make sure the data does not persist between</w:t>
+            </w:r>
+            <w:r>
+              <w:rPr>
+                <w:rFonts w:ascii="Arial" w:eastAsia="Times New Roman" w:hAnsi="Arial" w:cs="Arial"/>
+                <w:color w:val="333333"/>
+                <w:sz w:val="21"/>
+                <w:szCs w:val="21"/>
+              </w:rPr>
+              <w:t xml:space="preserve"> refreshes of new searches</w:t>
+            </w:r>
           </w:p>
         </w:tc>
       </w:tr>
@@ -2397,6 +2415,7 @@
                 <w:sz w:val="21"/>
                 <w:szCs w:val="21"/>
               </w:rPr>
+              <w:lastRenderedPageBreak/>
               <w:t xml:space="preserve">Testing </w:t>
             </w:r>
             <w:r>

</xml_diff>

<commit_message>
submitting final project time
</commit_message>
<xml_diff>
--- a/Final-Project-Rubric-2.docx
+++ b/Final-Project-Rubric-2.docx
@@ -15,10 +15,10 @@
         <w:tblLook w:val="04A0" w:firstRow="1" w:lastRow="0" w:firstColumn="1" w:lastColumn="0" w:noHBand="0" w:noVBand="1"/>
       </w:tblPr>
       <w:tblGrid>
-        <w:gridCol w:w="3637"/>
+        <w:gridCol w:w="3219"/>
         <w:gridCol w:w="417"/>
-        <w:gridCol w:w="670"/>
-        <w:gridCol w:w="4352"/>
+        <w:gridCol w:w="658"/>
+        <w:gridCol w:w="4782"/>
       </w:tblGrid>
       <w:tr>
         <w:trPr>
@@ -1655,7 +1655,7 @@
                 <w:sz w:val="21"/>
                 <w:szCs w:val="21"/>
               </w:rPr>
-              <w:t>Storing necessary data needed for later screens</w:t>
+              <w:t>Able to get further information on champions</w:t>
             </w:r>
           </w:p>
         </w:tc>
@@ -1965,18 +1965,7 @@
                 <w:sz w:val="21"/>
                 <w:szCs w:val="21"/>
               </w:rPr>
-              <w:t>Getting user in-</w:t>
-            </w:r>
-            <w:bookmarkStart w:id="0" w:name="_GoBack"/>
-            <w:bookmarkEnd w:id="0"/>
-            <w:r>
-              <w:rPr>
-                <w:rFonts w:ascii="Arial" w:hAnsi="Arial" w:cs="Arial"/>
-                <w:color w:val="333333"/>
-                <w:sz w:val="21"/>
-                <w:szCs w:val="21"/>
-              </w:rPr>
-              <w:t>game information</w:t>
+              <w:t>Able to get guides for each champion</w:t>
             </w:r>
           </w:p>
         </w:tc>
@@ -2200,7 +2189,16 @@
                 <w:sz w:val="21"/>
                 <w:szCs w:val="21"/>
               </w:rPr>
-              <w:t>– Data Cleanup</w:t>
+              <w:t xml:space="preserve">– </w:t>
+            </w:r>
+            <w:r>
+              <w:rPr>
+                <w:rFonts w:ascii="Arial" w:hAnsi="Arial" w:cs="Arial"/>
+                <w:color w:val="333333"/>
+                <w:sz w:val="21"/>
+                <w:szCs w:val="21"/>
+              </w:rPr>
+              <w:t>Able to get match history of a player</w:t>
             </w:r>
           </w:p>
         </w:tc>
@@ -2276,7 +2274,16 @@
                 <w:sz w:val="21"/>
                 <w:szCs w:val="21"/>
               </w:rPr>
-              <w:t>0-1</w:t>
+              <w:t>0-</w:t>
+            </w:r>
+            <w:r>
+              <w:rPr>
+                <w:rFonts w:ascii="Arial" w:hAnsi="Arial" w:cs="Arial"/>
+                <w:color w:val="333333"/>
+                <w:sz w:val="21"/>
+                <w:szCs w:val="21"/>
+              </w:rPr>
+              <w:t>2.5</w:t>
             </w:r>
           </w:p>
         </w:tc>
@@ -2320,7 +2327,7 @@
                 <w:sz w:val="21"/>
                 <w:szCs w:val="21"/>
               </w:rPr>
-              <w:t xml:space="preserve">0 points: No </w:t>
+              <w:t xml:space="preserve">0 points: </w:t>
             </w:r>
             <w:r>
               <w:rPr>
@@ -2329,7 +2336,7 @@
                 <w:sz w:val="21"/>
                 <w:szCs w:val="21"/>
               </w:rPr>
-              <w:t>change in data</w:t>
+              <w:t>Not able to get the data</w:t>
             </w:r>
           </w:p>
           <w:p>
@@ -2363,17 +2370,35 @@
                 <w:sz w:val="21"/>
                 <w:szCs w:val="21"/>
               </w:rPr>
-              <w:t>Make sure the data does not persist between</w:t>
-            </w:r>
-            <w:r>
+              <w:t>Getting a webview of the data</w:t>
+            </w:r>
+          </w:p>
+          <w:p>
+            <w:pPr>
+              <w:numPr>
+                <w:ilvl w:val="0"/>
+                <w:numId w:val="4"/>
+              </w:numPr>
+              <w:spacing w:before="100" w:beforeAutospacing="1" w:after="100" w:afterAutospacing="1"/>
+              <w:ind w:left="0"/>
               <w:rPr>
                 <w:rFonts w:ascii="Arial" w:eastAsia="Times New Roman" w:hAnsi="Arial" w:cs="Arial"/>
                 <w:color w:val="333333"/>
                 <w:sz w:val="21"/>
                 <w:szCs w:val="21"/>
               </w:rPr>
-              <w:t xml:space="preserve"> refreshes of new searches</w:t>
-            </w:r>
+            </w:pPr>
+            <w:r>
+              <w:rPr>
+                <w:rFonts w:ascii="Arial" w:eastAsia="Times New Roman" w:hAnsi="Arial" w:cs="Arial"/>
+                <w:color w:val="333333"/>
+                <w:sz w:val="21"/>
+                <w:szCs w:val="21"/>
+              </w:rPr>
+              <w:t>2.5 points: Able to webcrawl and get all the data from the webview page and display it on app without redirection</w:t>
+            </w:r>
+            <w:bookmarkStart w:id="0" w:name="_GoBack"/>
+            <w:bookmarkEnd w:id="0"/>
           </w:p>
         </w:tc>
       </w:tr>

</xml_diff>